<commit_message>
Update TSID and CreateRegressionTestCommand command documentation for updates.
</commit_message>
<xml_diff>
--- a/doc/UserManual/Word/60_Command_CreateRegressionTestCommandFile.docx
+++ b/doc/UserManual/Word/60_Command_CreateRegressionTestCommandFile.docx
@@ -10,6 +10,8 @@
       <w:r>
         <w:t xml:space="preserve">Command Reference:  </w:t>
       </w:r>
+      <w:proofErr w:type="spellStart"/>
+      <w:proofErr w:type="gramStart"/>
       <w:r>
         <w:t>Create</w:t>
       </w:r>
@@ -19,9 +21,11 @@
       <w:r>
         <w:t>CommandFile</w:t>
       </w:r>
+      <w:proofErr w:type="spellEnd"/>
       <w:r>
         <w:t>()</w:t>
       </w:r>
+      <w:proofErr w:type="gramEnd"/>
     </w:p>
     <w:p>
       <w:pPr>
@@ -57,37 +61,37 @@
         <w:t>0</w:t>
       </w:r>
       <w:r>
+        <w:t>9</w:t>
+      </w:r>
+      <w:r>
+        <w:t>.0</w:t>
+      </w:r>
+      <w:r>
+        <w:t>2</w:t>
+      </w:r>
+      <w:r>
+        <w:t>, 20</w:t>
+      </w:r>
+      <w:r>
+        <w:t>1</w:t>
+      </w:r>
+      <w:r>
+        <w:t>6</w:t>
+      </w:r>
+      <w:r>
+        <w:t>-</w:t>
+      </w:r>
+      <w:r>
         <w:t>0</w:t>
       </w:r>
       <w:r>
-        <w:t>.0</w:t>
-      </w:r>
-      <w:r>
-        <w:t>0</w:t>
-      </w:r>
-      <w:r>
-        <w:t>, 20</w:t>
-      </w:r>
-      <w:r>
-        <w:t>1</w:t>
-      </w:r>
-      <w:r>
-        <w:t>5</w:t>
+        <w:t>2</w:t>
       </w:r>
       <w:r>
         <w:t>-</w:t>
       </w:r>
       <w:r>
-        <w:t>0</w:t>
-      </w:r>
-      <w:r>
-        <w:t>3</w:t>
-      </w:r>
-      <w:r>
-        <w:t>-</w:t>
-      </w:r>
-      <w:r>
-        <w:t>16</w:t>
+        <w:t>08</w:t>
       </w:r>
     </w:p>
     <w:p>
@@ -102,6 +106,8 @@
       <w:r>
         <w:t xml:space="preserve">The </w:t>
       </w:r>
+      <w:proofErr w:type="spellStart"/>
+      <w:proofErr w:type="gramStart"/>
       <w:r>
         <w:rPr>
           <w:rStyle w:val="RTiSWDocLiteralText"/>
@@ -120,6 +126,92 @@
         </w:rPr>
         <w:t>CommandFile</w:t>
       </w:r>
+      <w:proofErr w:type="spellEnd"/>
+      <w:r>
+        <w:rPr>
+          <w:rStyle w:val="RTiSWDocLiteralText"/>
+        </w:rPr>
+        <w:t>(</w:t>
+      </w:r>
+      <w:proofErr w:type="gramEnd"/>
+      <w:r>
+        <w:rPr>
+          <w:rStyle w:val="RTiSWDocLiteralText"/>
+        </w:rPr>
+        <w:t>)</w:t>
+      </w:r>
+      <w:r>
+        <w:t xml:space="preserve"> </w:t>
+      </w:r>
+      <w:r>
+        <w:t xml:space="preserve">command is used for software testing </w:t>
+      </w:r>
+      <w:r>
+        <w:t>and</w:t>
+      </w:r>
+      <w:r>
+        <w:t xml:space="preserve"> certification </w:t>
+      </w:r>
+      <w:r>
+        <w:t>of processes used in operations</w:t>
+      </w:r>
+      <w:r>
+        <w:t>.  The command</w:t>
+      </w:r>
+      <w:r>
+        <w:t xml:space="preserve"> creates a </w:t>
+      </w:r>
+      <w:r>
+        <w:t xml:space="preserve">command file that includes a </w:t>
+      </w:r>
+      <w:proofErr w:type="spellStart"/>
+      <w:proofErr w:type="gramStart"/>
+      <w:r>
+        <w:rPr>
+          <w:rStyle w:val="RTiSWDocLiteralText"/>
+        </w:rPr>
+        <w:t>Start</w:t>
+      </w:r>
+      <w:r>
+        <w:rPr>
+          <w:rStyle w:val="RTiSWDocLiteralText"/>
+        </w:rPr>
+        <w:t>RegressionTest</w:t>
+      </w:r>
+      <w:r>
+        <w:rPr>
+          <w:rStyle w:val="RTiSWDocLiteralText"/>
+        </w:rPr>
+        <w:t>ResultsReport</w:t>
+      </w:r>
+      <w:proofErr w:type="spellEnd"/>
+      <w:r>
+        <w:rPr>
+          <w:rStyle w:val="RTiSWDocLiteralText"/>
+        </w:rPr>
+        <w:t>(</w:t>
+      </w:r>
+      <w:proofErr w:type="gramEnd"/>
+      <w:r>
+        <w:rPr>
+          <w:rStyle w:val="RTiSWDocLiteralText"/>
+        </w:rPr>
+        <w:t>)</w:t>
+      </w:r>
+      <w:r>
+        <w:t xml:space="preserve"> </w:t>
+      </w:r>
+      <w:r>
+        <w:t xml:space="preserve">and multiple </w:t>
+      </w:r>
+      <w:proofErr w:type="spellStart"/>
+      <w:r>
+        <w:rPr>
+          <w:rStyle w:val="RTiSWDocLiteralText"/>
+        </w:rPr>
+        <w:t>RunCommands</w:t>
+      </w:r>
+      <w:proofErr w:type="spellEnd"/>
       <w:r>
         <w:rPr>
           <w:rStyle w:val="RTiSWDocLiteralText"/>
@@ -127,66 +219,6 @@
         <w:t>()</w:t>
       </w:r>
       <w:r>
-        <w:t xml:space="preserve"> </w:t>
-      </w:r>
-      <w:r>
-        <w:t xml:space="preserve">command is used for software testing </w:t>
-      </w:r>
-      <w:r>
-        <w:t>and</w:t>
-      </w:r>
-      <w:r>
-        <w:t xml:space="preserve"> certification </w:t>
-      </w:r>
-      <w:r>
-        <w:t>of processes used in operations</w:t>
-      </w:r>
-      <w:r>
-        <w:t>.  The command</w:t>
-      </w:r>
-      <w:r>
-        <w:t xml:space="preserve"> creates a </w:t>
-      </w:r>
-      <w:r>
-        <w:t xml:space="preserve">command file that includes a </w:t>
-      </w:r>
-      <w:r>
-        <w:rPr>
-          <w:rStyle w:val="RTiSWDocLiteralText"/>
-        </w:rPr>
-        <w:t>Start</w:t>
-      </w:r>
-      <w:r>
-        <w:rPr>
-          <w:rStyle w:val="RTiSWDocLiteralText"/>
-        </w:rPr>
-        <w:t>RegressionTest</w:t>
-      </w:r>
-      <w:r>
-        <w:rPr>
-          <w:rStyle w:val="RTiSWDocLiteralText"/>
-        </w:rPr>
-        <w:t>ResultsReport</w:t>
-      </w:r>
-      <w:r>
-        <w:rPr>
-          <w:rStyle w:val="RTiSWDocLiteralText"/>
-        </w:rPr>
-        <w:t>()</w:t>
-      </w:r>
-      <w:r>
-        <w:t xml:space="preserve"> </w:t>
-      </w:r>
-      <w:r>
-        <w:t xml:space="preserve">and multiple </w:t>
-      </w:r>
-      <w:r>
-        <w:rPr>
-          <w:rStyle w:val="RTiSWDocLiteralText"/>
-        </w:rPr>
-        <w:t>RunCommands()</w:t>
-      </w:r>
-      <w:r>
         <w:t xml:space="preserve"> commands</w:t>
       </w:r>
       <w:r>
@@ -217,8 +249,16 @@
         <w:rPr>
           <w:rStyle w:val="RTiSWDocFileDirReference"/>
         </w:rPr>
-        <w:t>*.TSTool</w:t>
-      </w:r>
+        <w:t>*.</w:t>
+      </w:r>
+      <w:proofErr w:type="spellStart"/>
+      <w:r>
+        <w:rPr>
+          <w:rStyle w:val="RTiSWDocFileDirReference"/>
+        </w:rPr>
+        <w:t>TSTool</w:t>
+      </w:r>
+      <w:proofErr w:type="spellEnd"/>
       <w:r>
         <w:t>) are assumed to be command files that can be run</w:t>
       </w:r>
@@ -277,7 +317,21 @@
         <w:rPr>
           <w:rStyle w:val="RTiSWDocLiteralText"/>
         </w:rPr>
-        <w:t>@expectedStatus Failure</w:t>
+        <w:t>@</w:t>
+      </w:r>
+      <w:proofErr w:type="spellStart"/>
+      <w:r>
+        <w:rPr>
+          <w:rStyle w:val="RTiSWDocLiteralText"/>
+        </w:rPr>
+        <w:t>expectedStatus</w:t>
+      </w:r>
+      <w:proofErr w:type="spellEnd"/>
+      <w:r>
+        <w:rPr>
+          <w:rStyle w:val="RTiSWDocLiteralText"/>
+        </w:rPr>
+        <w:t xml:space="preserve"> Failure</w:t>
       </w:r>
     </w:p>
     <w:p/>
@@ -305,16 +359,10 @@
         <w:tblLook w:val="0000" w:firstRow="0" w:lastRow="0" w:firstColumn="0" w:lastColumn="0" w:noHBand="0" w:noVBand="0"/>
       </w:tblPr>
       <w:tblGrid>
-        <w:gridCol w:w="3355"/>
-        <w:gridCol w:w="6243"/>
+        <w:gridCol w:w="3298"/>
+        <w:gridCol w:w="6052"/>
       </w:tblGrid>
       <w:tr>
-        <w:tblPrEx>
-          <w:tblCellMar>
-            <w:top w:w="0" w:type="dxa"/>
-            <w:bottom w:w="0" w:type="dxa"/>
-          </w:tblCellMar>
-        </w:tblPrEx>
         <w:trPr>
           <w:tblHeader/>
           <w:jc w:val="center"/>
@@ -349,12 +397,6 @@
         </w:tc>
       </w:tr>
       <w:tr>
-        <w:tblPrEx>
-          <w:tblCellMar>
-            <w:top w:w="0" w:type="dxa"/>
-            <w:bottom w:w="0" w:type="dxa"/>
-          </w:tblCellMar>
-        </w:tblPrEx>
         <w:trPr>
           <w:jc w:val="center"/>
         </w:trPr>
@@ -384,11 +426,27 @@
             <w:r>
               <w:t xml:space="preserve">The </w:t>
             </w:r>
-            <w:r>
-              <w:rPr>
-                <w:rStyle w:val="RTiSWDocLiteralText"/>
-              </w:rPr>
-              <w:t>RunCommands()</w:t>
+            <w:proofErr w:type="spellStart"/>
+            <w:proofErr w:type="gramStart"/>
+            <w:r>
+              <w:rPr>
+                <w:rStyle w:val="RTiSWDocLiteralText"/>
+              </w:rPr>
+              <w:t>RunCommands</w:t>
+            </w:r>
+            <w:proofErr w:type="spellEnd"/>
+            <w:r>
+              <w:rPr>
+                <w:rStyle w:val="RTiSWDocLiteralText"/>
+              </w:rPr>
+              <w:t>(</w:t>
+            </w:r>
+            <w:proofErr w:type="gramEnd"/>
+            <w:r>
+              <w:rPr>
+                <w:rStyle w:val="RTiSWDocLiteralText"/>
+              </w:rPr>
+              <w:t>)</w:t>
             </w:r>
             <w:r>
               <w:t xml:space="preserve"> command will by default run the command file that is provided.  However, if the </w:t>
@@ -402,11 +460,27 @@
             <w:r>
               <w:t xml:space="preserve"> tag is specified in a comment in the command file, </w:t>
             </w:r>
-            <w:r>
-              <w:rPr>
-                <w:rStyle w:val="RTiSWDocLiteralText"/>
-              </w:rPr>
-              <w:t xml:space="preserve">RunCommands() </w:t>
+            <w:proofErr w:type="spellStart"/>
+            <w:proofErr w:type="gramStart"/>
+            <w:r>
+              <w:rPr>
+                <w:rStyle w:val="RTiSWDocLiteralText"/>
+              </w:rPr>
+              <w:t>RunCommands</w:t>
+            </w:r>
+            <w:proofErr w:type="spellEnd"/>
+            <w:r>
+              <w:rPr>
+                <w:rStyle w:val="RTiSWDocLiteralText"/>
+              </w:rPr>
+              <w:t>(</w:t>
+            </w:r>
+            <w:proofErr w:type="gramEnd"/>
+            <w:r>
+              <w:rPr>
+                <w:rStyle w:val="RTiSWDocLiteralText"/>
+              </w:rPr>
+              <w:t xml:space="preserve">) </w:t>
             </w:r>
             <w:r>
               <w:t xml:space="preserve">will skip the command file.  This is useful to disable a test that needs additional work. </w:t>
@@ -415,12 +489,6 @@
         </w:tc>
       </w:tr>
       <w:tr>
-        <w:tblPrEx>
-          <w:tblCellMar>
-            <w:top w:w="0" w:type="dxa"/>
-            <w:bottom w:w="0" w:type="dxa"/>
-          </w:tblCellMar>
-        </w:tblPrEx>
         <w:trPr>
           <w:jc w:val="center"/>
         </w:trPr>
@@ -438,27 +506,55 @@
               <w:rPr>
                 <w:rStyle w:val="RTiSWDocLiteralText"/>
               </w:rPr>
-              <w:t>@expectedStatus Failure</w:t>
-            </w:r>
-          </w:p>
-          <w:p>
-            <w:pPr>
-              <w:rPr>
-                <w:rStyle w:val="RTiSWDocLiteralText"/>
-              </w:rPr>
-            </w:pPr>
-          </w:p>
-          <w:p>
-            <w:pPr>
-              <w:rPr>
-                <w:rStyle w:val="RTiSWDocLiteralText"/>
-              </w:rPr>
-            </w:pPr>
-            <w:r>
-              <w:rPr>
-                <w:rStyle w:val="RTiSWDocLiteralText"/>
-              </w:rPr>
-              <w:t>@expectedStatus Warning</w:t>
+              <w:t>@</w:t>
+            </w:r>
+            <w:proofErr w:type="spellStart"/>
+            <w:r>
+              <w:rPr>
+                <w:rStyle w:val="RTiSWDocLiteralText"/>
+              </w:rPr>
+              <w:t>expectedStatus</w:t>
+            </w:r>
+            <w:proofErr w:type="spellEnd"/>
+            <w:r>
+              <w:rPr>
+                <w:rStyle w:val="RTiSWDocLiteralText"/>
+              </w:rPr>
+              <w:t xml:space="preserve"> Failure</w:t>
+            </w:r>
+          </w:p>
+          <w:p>
+            <w:pPr>
+              <w:rPr>
+                <w:rStyle w:val="RTiSWDocLiteralText"/>
+              </w:rPr>
+            </w:pPr>
+          </w:p>
+          <w:p>
+            <w:pPr>
+              <w:rPr>
+                <w:rStyle w:val="RTiSWDocLiteralText"/>
+              </w:rPr>
+            </w:pPr>
+            <w:r>
+              <w:rPr>
+                <w:rStyle w:val="RTiSWDocLiteralText"/>
+              </w:rPr>
+              <w:t>@</w:t>
+            </w:r>
+            <w:proofErr w:type="spellStart"/>
+            <w:r>
+              <w:rPr>
+                <w:rStyle w:val="RTiSWDocLiteralText"/>
+              </w:rPr>
+              <w:t>expectedStatus</w:t>
+            </w:r>
+            <w:proofErr w:type="spellEnd"/>
+            <w:r>
+              <w:rPr>
+                <w:rStyle w:val="RTiSWDocLiteralText"/>
+              </w:rPr>
+              <w:t xml:space="preserve"> Warning</w:t>
             </w:r>
           </w:p>
         </w:tc>
@@ -470,21 +566,39 @@
             <w:r>
               <w:t xml:space="preserve">The </w:t>
             </w:r>
-            <w:r>
-              <w:rPr>
-                <w:rStyle w:val="RTiSWDocLiteralText"/>
-              </w:rPr>
-              <w:t>RunCommands()</w:t>
+            <w:proofErr w:type="spellStart"/>
+            <w:proofErr w:type="gramStart"/>
+            <w:r>
+              <w:rPr>
+                <w:rStyle w:val="RTiSWDocLiteralText"/>
+              </w:rPr>
+              <w:t>RunCommands</w:t>
+            </w:r>
+            <w:proofErr w:type="spellEnd"/>
+            <w:r>
+              <w:rPr>
+                <w:rStyle w:val="RTiSWDocLiteralText"/>
+              </w:rPr>
+              <w:t>(</w:t>
+            </w:r>
+            <w:proofErr w:type="gramEnd"/>
+            <w:r>
+              <w:rPr>
+                <w:rStyle w:val="RTiSWDocLiteralText"/>
+              </w:rPr>
+              <w:t>)</w:t>
             </w:r>
             <w:r>
               <w:t xml:space="preserve"> command </w:t>
             </w:r>
+            <w:proofErr w:type="spellStart"/>
             <w:r>
               <w:rPr>
                 <w:rStyle w:val="RTiSWDocLiteralText"/>
               </w:rPr>
               <w:t>ExpectedStatus</w:t>
             </w:r>
+            <w:proofErr w:type="spellEnd"/>
             <w:r>
               <w:t xml:space="preserve"> parameter is by default </w:t>
             </w:r>
@@ -528,12 +642,6 @@
         </w:tc>
       </w:tr>
       <w:tr>
-        <w:tblPrEx>
-          <w:tblCellMar>
-            <w:top w:w="0" w:type="dxa"/>
-            <w:bottom w:w="0" w:type="dxa"/>
-          </w:tblCellMar>
-        </w:tblPrEx>
         <w:trPr>
           <w:jc w:val="center"/>
         </w:trPr>
@@ -551,20 +659,48 @@
               <w:rPr>
                 <w:rStyle w:val="RTiSWDocLiteralText"/>
               </w:rPr>
-              <w:t>@os Windows</w:t>
-            </w:r>
-          </w:p>
-          <w:p>
-            <w:pPr>
-              <w:rPr>
-                <w:rStyle w:val="RTiSWDocLiteralText"/>
-              </w:rPr>
-            </w:pPr>
-            <w:r>
-              <w:rPr>
-                <w:rStyle w:val="RTiSWDocLiteralText"/>
-              </w:rPr>
-              <w:t>@os UNIX</w:t>
+              <w:t>@</w:t>
+            </w:r>
+            <w:proofErr w:type="spellStart"/>
+            <w:r>
+              <w:rPr>
+                <w:rStyle w:val="RTiSWDocLiteralText"/>
+              </w:rPr>
+              <w:t>os</w:t>
+            </w:r>
+            <w:proofErr w:type="spellEnd"/>
+            <w:r>
+              <w:rPr>
+                <w:rStyle w:val="RTiSWDocLiteralText"/>
+              </w:rPr>
+              <w:t xml:space="preserve"> Windows</w:t>
+            </w:r>
+          </w:p>
+          <w:p>
+            <w:pPr>
+              <w:rPr>
+                <w:rStyle w:val="RTiSWDocLiteralText"/>
+              </w:rPr>
+            </w:pPr>
+            <w:r>
+              <w:rPr>
+                <w:rStyle w:val="RTiSWDocLiteralText"/>
+              </w:rPr>
+              <w:t>@</w:t>
+            </w:r>
+            <w:proofErr w:type="spellStart"/>
+            <w:r>
+              <w:rPr>
+                <w:rStyle w:val="RTiSWDocLiteralText"/>
+              </w:rPr>
+              <w:t>os</w:t>
+            </w:r>
+            <w:proofErr w:type="spellEnd"/>
+            <w:r>
+              <w:rPr>
+                <w:rStyle w:val="RTiSWDocLiteralText"/>
+              </w:rPr>
+              <w:t xml:space="preserve"> UNIX</w:t>
             </w:r>
           </w:p>
         </w:tc>
@@ -576,12 +712,14 @@
             <w:r>
               <w:t xml:space="preserve">The test is designed to work only on the specified platform and will be included in the test suite only if the </w:t>
             </w:r>
+            <w:proofErr w:type="spellStart"/>
             <w:r>
               <w:rPr>
                 <w:rStyle w:val="RTiSWDocLiteralText"/>
               </w:rPr>
               <w:t>IncludeOS</w:t>
             </w:r>
+            <w:proofErr w:type="spellEnd"/>
             <w:r>
               <w:t xml:space="preserve"> parameter includes the corresponding operating system </w:t>
             </w:r>
@@ -619,12 +757,6 @@
         </w:tc>
       </w:tr>
       <w:tr>
-        <w:tblPrEx>
-          <w:tblCellMar>
-            <w:top w:w="0" w:type="dxa"/>
-            <w:bottom w:w="0" w:type="dxa"/>
-          </w:tblCellMar>
-        </w:tblPrEx>
         <w:trPr>
           <w:jc w:val="center"/>
         </w:trPr>
@@ -642,8 +774,16 @@
               <w:rPr>
                 <w:rStyle w:val="RTiSWDocLiteralText"/>
               </w:rPr>
-              <w:t>@readOnly</w:t>
-            </w:r>
+              <w:t>@</w:t>
+            </w:r>
+            <w:proofErr w:type="spellStart"/>
+            <w:r>
+              <w:rPr>
+                <w:rStyle w:val="RTiSWDocLiteralText"/>
+              </w:rPr>
+              <w:t>readOnly</w:t>
+            </w:r>
+            <w:proofErr w:type="spellEnd"/>
           </w:p>
         </w:tc>
         <w:tc>
@@ -652,18 +792,20 @@
           </w:tcPr>
           <w:p>
             <w:r>
-              <w:t>Indicates that the command file should not be edited.  TSTool will update old command syntax to current syntax when a command file is loaded.  However, this tag will cause the software to warn the user when saving the command file, so that they can cancel.</w:t>
+              <w:t xml:space="preserve">Indicates that the command file should not be edited.  </w:t>
+            </w:r>
+            <w:proofErr w:type="spellStart"/>
+            <w:r>
+              <w:t>TSTool</w:t>
+            </w:r>
+            <w:proofErr w:type="spellEnd"/>
+            <w:r>
+              <w:t xml:space="preserve"> will update old command syntax to current syntax when a command file is loaded.  However, this tag will cause the software to warn the user when saving the command file, so that they can cancel.</w:t>
             </w:r>
           </w:p>
         </w:tc>
       </w:tr>
       <w:tr>
-        <w:tblPrEx>
-          <w:tblCellMar>
-            <w:top w:w="0" w:type="dxa"/>
-            <w:bottom w:w="0" w:type="dxa"/>
-          </w:tblCellMar>
-        </w:tblPrEx>
         <w:trPr>
           <w:jc w:val="center"/>
         </w:trPr>
@@ -681,7 +823,22 @@
               <w:rPr>
                 <w:rStyle w:val="RTiSWDocLiteralText"/>
               </w:rPr>
-              <w:t>@testSuite ABC</w:t>
+              <w:lastRenderedPageBreak/>
+              <w:t>@</w:t>
+            </w:r>
+            <w:proofErr w:type="spellStart"/>
+            <w:r>
+              <w:rPr>
+                <w:rStyle w:val="RTiSWDocLiteralText"/>
+              </w:rPr>
+              <w:t>testSuite</w:t>
+            </w:r>
+            <w:proofErr w:type="spellEnd"/>
+            <w:r>
+              <w:rPr>
+                <w:rStyle w:val="RTiSWDocLiteralText"/>
+              </w:rPr>
+              <w:t xml:space="preserve"> ABC</w:t>
             </w:r>
           </w:p>
         </w:tc>
@@ -696,12 +853,14 @@
             <w:r>
               <w:t xml:space="preserve">, as specified with the </w:t>
             </w:r>
+            <w:proofErr w:type="spellStart"/>
             <w:r>
               <w:rPr>
                 <w:rStyle w:val="RTiSWDocLiteralText"/>
               </w:rPr>
               <w:t>IncludeTestSuite</w:t>
             </w:r>
+            <w:proofErr w:type="spellEnd"/>
             <w:r>
               <w:t xml:space="preserve"> parameter</w:t>
             </w:r>
@@ -709,11 +868,7 @@
               <w:t>.</w:t>
             </w:r>
             <w:r>
-              <w:t xml:space="preserve">  The test is included in all test collections if the tag is not </w:t>
-            </w:r>
-            <w:r>
-              <w:lastRenderedPageBreak/>
-              <w:t>specified; therefore, for general tests, do not specify a test suite.  This tag is useful if a group of tests require special setup, for example connecting to a database.</w:t>
+              <w:t xml:space="preserve">  The test is included in all test collections if the tag is not specified; therefore, for general tests, do not specify a test suite.  This tag is useful if a group of tests require special setup, for example connecting to a database.</w:t>
             </w:r>
             <w:r>
               <w:t xml:space="preserve">  The suite names should be decided upon by the test developer.</w:t>
@@ -763,9 +918,9 @@
         </w:rPr>
         <w:drawing>
           <wp:inline distT="0" distB="0" distL="0" distR="0">
-            <wp:extent cx="5943600" cy="2804160"/>
-            <wp:effectExtent l="0" t="0" r="0" b="0"/>
-            <wp:docPr id="3" name="Picture 3" descr="C:\owf-gitrepos\cdss-app-tstool-doc\doc\UserManual\graphics\command_CreateRegressionTestCommandFile.png"/>
+            <wp:extent cx="5943600" cy="2813050"/>
+            <wp:effectExtent l="0" t="0" r="0" b="6350"/>
+            <wp:docPr id="1" name="Picture 1"/>
             <wp:cNvGraphicFramePr>
               <a:graphicFrameLocks xmlns:a="http://schemas.openxmlformats.org/drawingml/2006/main" noChangeAspect="1"/>
             </wp:cNvGraphicFramePr>
@@ -773,10 +928,8 @@
               <a:graphicData uri="http://schemas.openxmlformats.org/drawingml/2006/picture">
                 <pic:pic xmlns:pic="http://schemas.openxmlformats.org/drawingml/2006/picture">
                   <pic:nvPicPr>
-                    <pic:cNvPr id="0" name="Picture 3" descr="C:\owf-gitrepos\cdss-app-tstool-doc\doc\UserManual\graphics\command_CreateRegressionTestCommandFile.png"/>
-                    <pic:cNvPicPr>
-                      <a:picLocks noChangeAspect="1" noChangeArrowheads="1"/>
-                    </pic:cNvPicPr>
+                    <pic:cNvPr id="1" name="command_CreateRegressionTestCommandFile.png"/>
+                    <pic:cNvPicPr/>
                   </pic:nvPicPr>
                   <pic:blipFill>
                     <a:blip r:embed="rId7">
@@ -786,23 +939,18 @@
                         </a:ext>
                       </a:extLst>
                     </a:blip>
-                    <a:srcRect/>
                     <a:stretch>
                       <a:fillRect/>
                     </a:stretch>
                   </pic:blipFill>
-                  <pic:spPr bwMode="auto">
+                  <pic:spPr>
                     <a:xfrm>
                       <a:off x="0" y="0"/>
-                      <a:ext cx="5943600" cy="2804160"/>
+                      <a:ext cx="5943600" cy="2813050"/>
                     </a:xfrm>
                     <a:prstGeom prst="rect">
                       <a:avLst/>
                     </a:prstGeom>
-                    <a:noFill/>
-                    <a:ln>
-                      <a:noFill/>
-                    </a:ln>
                   </pic:spPr>
                 </pic:pic>
               </a:graphicData>
@@ -810,11 +958,14 @@
           </wp:inline>
         </w:drawing>
       </w:r>
+      <w:bookmarkStart w:id="0" w:name="_GoBack"/>
+      <w:bookmarkEnd w:id="0"/>
     </w:p>
     <w:p>
       <w:pPr>
         <w:pStyle w:val="RTiSWDocNote"/>
       </w:pPr>
+      <w:proofErr w:type="spellStart"/>
       <w:r>
         <w:t>Create</w:t>
       </w:r>
@@ -824,11 +975,14 @@
       <w:r>
         <w:t>CommandFile</w:t>
       </w:r>
+      <w:proofErr w:type="spellEnd"/>
     </w:p>
     <w:p>
       <w:pPr>
         <w:pStyle w:val="RTiSWDocFigureTableTitle"/>
       </w:pPr>
+      <w:proofErr w:type="spellStart"/>
+      <w:proofErr w:type="gramStart"/>
       <w:r>
         <w:t>Create</w:t>
       </w:r>
@@ -838,8 +992,13 @@
       <w:r>
         <w:t>CommandFile</w:t>
       </w:r>
-      <w:r>
-        <w:t>() Command Editor</w:t>
+      <w:proofErr w:type="spellEnd"/>
+      <w:r>
+        <w:t>(</w:t>
+      </w:r>
+      <w:proofErr w:type="gramEnd"/>
+      <w:r>
+        <w:t>) Command Editor</w:t>
       </w:r>
     </w:p>
     <w:p>
@@ -849,7 +1008,7 @@
           <w:numId w:val="0"/>
         </w:numPr>
       </w:pPr>
-      <w:bookmarkStart w:id="0" w:name="replaceValue"/>
+      <w:bookmarkStart w:id="1" w:name="replaceValue"/>
     </w:p>
     <w:p>
       <w:r>
@@ -864,6 +1023,8 @@
           <w:rStyle w:val="RTiSWDocLiteralText"/>
         </w:rPr>
       </w:pPr>
+      <w:proofErr w:type="spellStart"/>
+      <w:proofErr w:type="gramStart"/>
       <w:r>
         <w:rPr>
           <w:rStyle w:val="RTiSWDocLiteralText"/>
@@ -882,12 +1043,14 @@
         </w:rPr>
         <w:t>CommandFile</w:t>
       </w:r>
+      <w:proofErr w:type="spellEnd"/>
       <w:r>
         <w:rPr>
           <w:rStyle w:val="RTiSWDocLiteralText"/>
         </w:rPr>
         <w:t>(</w:t>
       </w:r>
+      <w:proofErr w:type="gramEnd"/>
       <w:r>
         <w:rPr>
           <w:rStyle w:val="RTiSWDocLiteralText"/>
@@ -951,16 +1114,10 @@
       </w:tblPr>
       <w:tblGrid>
         <w:gridCol w:w="2329"/>
-        <w:gridCol w:w="5186"/>
-        <w:gridCol w:w="2061"/>
+        <w:gridCol w:w="5008"/>
+        <w:gridCol w:w="2013"/>
       </w:tblGrid>
       <w:tr>
-        <w:tblPrEx>
-          <w:tblCellMar>
-            <w:top w:w="0" w:type="dxa"/>
-            <w:bottom w:w="0" w:type="dxa"/>
-          </w:tblCellMar>
-        </w:tblPrEx>
         <w:trPr>
           <w:tblHeader/>
           <w:jc w:val="center"/>
@@ -1009,12 +1166,6 @@
         </w:tc>
       </w:tr>
       <w:tr>
-        <w:tblPrEx>
-          <w:tblCellMar>
-            <w:top w:w="0" w:type="dxa"/>
-            <w:bottom w:w="0" w:type="dxa"/>
-          </w:tblCellMar>
-        </w:tblPrEx>
         <w:trPr>
           <w:jc w:val="center"/>
         </w:trPr>
@@ -1028,12 +1179,14 @@
                 <w:rStyle w:val="RTiSWDocLiteralText"/>
               </w:rPr>
             </w:pPr>
+            <w:proofErr w:type="spellStart"/>
             <w:r>
               <w:rPr>
                 <w:rStyle w:val="RTiSWDocLiteralText"/>
               </w:rPr>
               <w:t>SearchFolder</w:t>
             </w:r>
+            <w:proofErr w:type="spellEnd"/>
           </w:p>
         </w:tc>
         <w:tc>
@@ -1047,6 +1200,18 @@
             <w:r>
               <w:t xml:space="preserve">  All subfolders will also be searched.</w:t>
             </w:r>
+            <w:r>
+              <w:t xml:space="preserve">  Can specify using </w:t>
+            </w:r>
+            <w:r>
+              <w:rPr>
+                <w:rStyle w:val="RTiSWDocLiteralText"/>
+              </w:rPr>
+              <w:t>${Property}</w:t>
+            </w:r>
+            <w:r>
+              <w:t>.</w:t>
+            </w:r>
           </w:p>
         </w:tc>
         <w:tc>
@@ -1061,12 +1226,6 @@
         </w:tc>
       </w:tr>
       <w:tr>
-        <w:tblPrEx>
-          <w:tblCellMar>
-            <w:top w:w="0" w:type="dxa"/>
-            <w:bottom w:w="0" w:type="dxa"/>
-          </w:tblCellMar>
-        </w:tblPrEx>
         <w:trPr>
           <w:jc w:val="center"/>
         </w:trPr>
@@ -1080,6 +1239,7 @@
                 <w:rStyle w:val="RTiSWDocLiteralText"/>
               </w:rPr>
             </w:pPr>
+            <w:proofErr w:type="spellStart"/>
             <w:r>
               <w:rPr>
                 <w:rStyle w:val="RTiSWDocLiteralText"/>
@@ -1092,6 +1252,7 @@
               </w:rPr>
               <w:t>File</w:t>
             </w:r>
+            <w:proofErr w:type="spellEnd"/>
           </w:p>
         </w:tc>
         <w:tc>
@@ -1120,6 +1281,21 @@
             <w:r>
               <w:t>can be specified.</w:t>
             </w:r>
+            <w:r>
+              <w:t xml:space="preserve">  </w:t>
+            </w:r>
+            <w:r>
+              <w:t xml:space="preserve">Can specify using </w:t>
+            </w:r>
+            <w:r>
+              <w:rPr>
+                <w:rStyle w:val="RTiSWDocLiteralText"/>
+              </w:rPr>
+              <w:t>${Property}</w:t>
+            </w:r>
+            <w:r>
+              <w:t>.</w:t>
+            </w:r>
           </w:p>
         </w:tc>
         <w:tc>
@@ -1134,12 +1310,6 @@
         </w:tc>
       </w:tr>
       <w:tr>
-        <w:tblPrEx>
-          <w:tblCellMar>
-            <w:top w:w="0" w:type="dxa"/>
-            <w:bottom w:w="0" w:type="dxa"/>
-          </w:tblCellMar>
-        </w:tblPrEx>
         <w:trPr>
           <w:jc w:val="center"/>
         </w:trPr>
@@ -1153,12 +1323,14 @@
                 <w:rStyle w:val="RTiSWDocLiteralText"/>
               </w:rPr>
             </w:pPr>
+            <w:proofErr w:type="spellStart"/>
             <w:r>
               <w:rPr>
                 <w:rStyle w:val="RTiSWDocLiteralText"/>
               </w:rPr>
               <w:t>SetupCommandFile</w:t>
             </w:r>
+            <w:proofErr w:type="spellEnd"/>
           </w:p>
         </w:tc>
         <w:tc>
@@ -1167,7 +1339,34 @@
           </w:tcPr>
           <w:p>
             <w:r>
-              <w:t>The name of a TSTool command file that supplies setup commands, and which will be prepended to output.  Use such a file to open database connections and set other global settings that apply to the entire test run.</w:t>
+              <w:t xml:space="preserve">The name of a </w:t>
+            </w:r>
+            <w:proofErr w:type="spellStart"/>
+            <w:r>
+              <w:t>TSTool</w:t>
+            </w:r>
+            <w:proofErr w:type="spellEnd"/>
+            <w:r>
+              <w:t xml:space="preserve"> command file that supplies setup commands, and which will be prepended to output.  Use such a file to open database connections </w:t>
+            </w:r>
+            <w:r>
+              <w:lastRenderedPageBreak/>
+              <w:t>and set other global settings that apply to the entire test run.</w:t>
+            </w:r>
+            <w:r>
+              <w:t xml:space="preserve">  </w:t>
+            </w:r>
+            <w:r>
+              <w:t xml:space="preserve">Can specify using </w:t>
+            </w:r>
+            <w:r>
+              <w:rPr>
+                <w:rStyle w:val="RTiSWDocLiteralText"/>
+              </w:rPr>
+              <w:t>${Property}</w:t>
+            </w:r>
+            <w:r>
+              <w:t>.</w:t>
             </w:r>
           </w:p>
         </w:tc>
@@ -1182,18 +1381,13 @@
               </w:rPr>
             </w:pPr>
             <w:r>
+              <w:lastRenderedPageBreak/>
               <w:t>Do not include setup commands.</w:t>
             </w:r>
           </w:p>
         </w:tc>
       </w:tr>
       <w:tr>
-        <w:tblPrEx>
-          <w:tblCellMar>
-            <w:top w:w="0" w:type="dxa"/>
-            <w:bottom w:w="0" w:type="dxa"/>
-          </w:tblCellMar>
-        </w:tblPrEx>
         <w:trPr>
           <w:jc w:val="center"/>
         </w:trPr>
@@ -1207,12 +1401,15 @@
                 <w:rStyle w:val="RTiSWDocLiteralText"/>
               </w:rPr>
             </w:pPr>
-            <w:r>
-              <w:rPr>
-                <w:rStyle w:val="RTiSWDocLiteralText"/>
-              </w:rPr>
+            <w:proofErr w:type="spellStart"/>
+            <w:r>
+              <w:rPr>
+                <w:rStyle w:val="RTiSWDocLiteralText"/>
+              </w:rPr>
+              <w:lastRenderedPageBreak/>
               <w:t>EndCommandFile</w:t>
             </w:r>
+            <w:proofErr w:type="spellEnd"/>
           </w:p>
         </w:tc>
         <w:tc>
@@ -1221,13 +1418,38 @@
           </w:tcPr>
           <w:p>
             <w:r>
-              <w:t xml:space="preserve">The name of a TSTool command file that supplies end commands, and which will be appended to the output.  Use such a file to output the test results table to a delimited file or Excel.  See </w:t>
-            </w:r>
+              <w:t xml:space="preserve">The name of a </w:t>
+            </w:r>
+            <w:proofErr w:type="spellStart"/>
+            <w:r>
+              <w:t>TSTool</w:t>
+            </w:r>
+            <w:proofErr w:type="spellEnd"/>
+            <w:r>
+              <w:t xml:space="preserve"> command file that supplies end commands, and which will be appended to the output.  Use such a file to output the test results table to a delimited file or Excel.  See </w:t>
+            </w:r>
+            <w:proofErr w:type="spellStart"/>
             <w:r>
               <w:rPr>
                 <w:rStyle w:val="RTiSWDocLiteralText"/>
               </w:rPr>
               <w:t>TestResultsTableID</w:t>
+            </w:r>
+            <w:proofErr w:type="spellEnd"/>
+            <w:r>
+              <w:t>.</w:t>
+            </w:r>
+            <w:r>
+              <w:t xml:space="preserve">  </w:t>
+            </w:r>
+            <w:r>
+              <w:t xml:space="preserve">Can specify using </w:t>
+            </w:r>
+            <w:r>
+              <w:rPr>
+                <w:rStyle w:val="RTiSWDocLiteralText"/>
+              </w:rPr>
+              <w:t>${Property}</w:t>
             </w:r>
             <w:r>
               <w:t>.</w:t>
@@ -1245,24 +1467,12 @@
               </w:rPr>
             </w:pPr>
             <w:r>
-              <w:t xml:space="preserve">Do not include </w:t>
-            </w:r>
-            <w:r>
-              <w:t>end</w:t>
-            </w:r>
-            <w:r>
-              <w:t xml:space="preserve"> commands.</w:t>
+              <w:t>Do not include end commands.</w:t>
             </w:r>
           </w:p>
         </w:tc>
       </w:tr>
       <w:tr>
-        <w:tblPrEx>
-          <w:tblCellMar>
-            <w:top w:w="0" w:type="dxa"/>
-            <w:bottom w:w="0" w:type="dxa"/>
-          </w:tblCellMar>
-        </w:tblPrEx>
         <w:trPr>
           <w:jc w:val="center"/>
         </w:trPr>
@@ -1276,12 +1486,14 @@
                 <w:rStyle w:val="RTiSWDocLiteralText"/>
               </w:rPr>
             </w:pPr>
+            <w:proofErr w:type="spellStart"/>
             <w:r>
               <w:rPr>
                 <w:rStyle w:val="RTiSWDocLiteralText"/>
               </w:rPr>
               <w:t>FilenamePattern</w:t>
             </w:r>
+            <w:proofErr w:type="spellEnd"/>
           </w:p>
         </w:tc>
         <w:tc>
@@ -1290,7 +1502,15 @@
           </w:tcPr>
           <w:p>
             <w:r>
-              <w:t>Pattern for TSTool command files, using wildcards.</w:t>
+              <w:t xml:space="preserve">Pattern for </w:t>
+            </w:r>
+            <w:proofErr w:type="spellStart"/>
+            <w:r>
+              <w:t>TSTool</w:t>
+            </w:r>
+            <w:proofErr w:type="spellEnd"/>
+            <w:r>
+              <w:t xml:space="preserve"> command files, using wildcards.</w:t>
             </w:r>
           </w:p>
         </w:tc>
@@ -1308,18 +1528,20 @@
               <w:rPr>
                 <w:rStyle w:val="RTiSWDocLiteralText"/>
               </w:rPr>
-              <w:t>Test_*.TStool</w:t>
-            </w:r>
+              <w:t>Test_*.</w:t>
+            </w:r>
+            <w:proofErr w:type="spellStart"/>
+            <w:r>
+              <w:rPr>
+                <w:rStyle w:val="RTiSWDocLiteralText"/>
+              </w:rPr>
+              <w:t>TStool</w:t>
+            </w:r>
+            <w:proofErr w:type="spellEnd"/>
           </w:p>
         </w:tc>
       </w:tr>
       <w:tr>
-        <w:tblPrEx>
-          <w:tblCellMar>
-            <w:top w:w="0" w:type="dxa"/>
-            <w:bottom w:w="0" w:type="dxa"/>
-          </w:tblCellMar>
-        </w:tblPrEx>
         <w:trPr>
           <w:jc w:val="center"/>
         </w:trPr>
@@ -1337,7 +1559,6 @@
               <w:rPr>
                 <w:rStyle w:val="RTiSWDocLiteralText"/>
               </w:rPr>
-              <w:lastRenderedPageBreak/>
               <w:t>Append</w:t>
             </w:r>
           </w:p>
@@ -1408,12 +1629,6 @@
         </w:tc>
       </w:tr>
       <w:tr>
-        <w:tblPrEx>
-          <w:tblCellMar>
-            <w:top w:w="0" w:type="dxa"/>
-            <w:bottom w:w="0" w:type="dxa"/>
-          </w:tblCellMar>
-        </w:tblPrEx>
         <w:trPr>
           <w:jc w:val="center"/>
         </w:trPr>
@@ -1427,12 +1642,14 @@
                 <w:rStyle w:val="RTiSWDocLiteralText"/>
               </w:rPr>
             </w:pPr>
+            <w:proofErr w:type="spellStart"/>
             <w:r>
               <w:rPr>
                 <w:rStyle w:val="RTiSWDocLiteralText"/>
               </w:rPr>
               <w:t>IncludeTestSuite</w:t>
             </w:r>
+            <w:proofErr w:type="spellEnd"/>
           </w:p>
         </w:tc>
         <w:tc>
@@ -1443,21 +1660,25 @@
             <w:r>
               <w:t xml:space="preserve">If *, all tests that match </w:t>
             </w:r>
+            <w:proofErr w:type="spellStart"/>
             <w:r>
               <w:rPr>
                 <w:rStyle w:val="RTiSWDocLiteralText"/>
               </w:rPr>
               <w:t>FilenamePattern</w:t>
             </w:r>
+            <w:proofErr w:type="spellEnd"/>
             <w:r>
               <w:t xml:space="preserve"> and </w:t>
             </w:r>
+            <w:proofErr w:type="spellStart"/>
             <w:r>
               <w:rPr>
                 <w:rStyle w:val="RTiSWDocLiteralText"/>
               </w:rPr>
               <w:t>IncludeOS</w:t>
             </w:r>
+            <w:proofErr w:type="spellEnd"/>
             <w:r>
               <w:t xml:space="preserve"> are included.  If a test suite is specified, only include tests that have </w:t>
             </w:r>
@@ -1465,17 +1686,27 @@
               <w:rPr>
                 <w:rStyle w:val="RTiSWDocLiteralText"/>
               </w:rPr>
-              <w:t>@testSuite</w:t>
-            </w:r>
+              <w:t>@</w:t>
+            </w:r>
+            <w:proofErr w:type="spellStart"/>
+            <w:r>
+              <w:rPr>
+                <w:rStyle w:val="RTiSWDocLiteralText"/>
+              </w:rPr>
+              <w:t>testSuite</w:t>
+            </w:r>
+            <w:proofErr w:type="spellEnd"/>
             <w:r>
               <w:t xml:space="preserve"> tag values that match a value in </w:t>
             </w:r>
+            <w:proofErr w:type="spellStart"/>
             <w:r>
               <w:rPr>
                 <w:rStyle w:val="RTiSWDocLiteralText"/>
               </w:rPr>
               <w:t>IncludeTestSuite</w:t>
             </w:r>
+            <w:proofErr w:type="spellEnd"/>
             <w:r>
               <w:t>.  One or more tags can be specified, separated by commas.</w:t>
             </w:r>
@@ -1498,12 +1729,6 @@
         </w:tc>
       </w:tr>
       <w:tr>
-        <w:tblPrEx>
-          <w:tblCellMar>
-            <w:top w:w="0" w:type="dxa"/>
-            <w:bottom w:w="0" w:type="dxa"/>
-          </w:tblCellMar>
-        </w:tblPrEx>
         <w:trPr>
           <w:jc w:val="center"/>
         </w:trPr>
@@ -1517,12 +1742,14 @@
                 <w:rStyle w:val="RTiSWDocLiteralText"/>
               </w:rPr>
             </w:pPr>
+            <w:proofErr w:type="spellStart"/>
             <w:r>
               <w:rPr>
                 <w:rStyle w:val="RTiSWDocLiteralText"/>
               </w:rPr>
               <w:t>IncludeOS</w:t>
             </w:r>
+            <w:proofErr w:type="spellEnd"/>
           </w:p>
         </w:tc>
         <w:tc>
@@ -1533,21 +1760,25 @@
             <w:r>
               <w:t xml:space="preserve">If *, all tests that match </w:t>
             </w:r>
+            <w:proofErr w:type="spellStart"/>
             <w:r>
               <w:rPr>
                 <w:rStyle w:val="RTiSWDocLiteralText"/>
               </w:rPr>
               <w:t>FilenamePattern</w:t>
             </w:r>
+            <w:proofErr w:type="spellEnd"/>
             <w:r>
               <w:t xml:space="preserve"> and </w:t>
             </w:r>
+            <w:proofErr w:type="spellStart"/>
             <w:r>
               <w:rPr>
                 <w:rStyle w:val="RTiSWDocLiteralText"/>
               </w:rPr>
               <w:t>IncludeTestSuite</w:t>
             </w:r>
+            <w:proofErr w:type="spellEnd"/>
             <w:r>
               <w:t xml:space="preserve"> are included.  If an OS is specified, only include tests that have </w:t>
             </w:r>
@@ -1557,21 +1788,25 @@
               </w:rPr>
               <w:t>@</w:t>
             </w:r>
+            <w:proofErr w:type="spellStart"/>
             <w:r>
               <w:rPr>
                 <w:rStyle w:val="RTiSWDocLiteralText"/>
               </w:rPr>
               <w:t>os</w:t>
             </w:r>
+            <w:proofErr w:type="spellEnd"/>
             <w:r>
               <w:t xml:space="preserve"> tag values that match a value in </w:t>
             </w:r>
+            <w:proofErr w:type="spellStart"/>
             <w:r>
               <w:rPr>
                 <w:rStyle w:val="RTiSWDocLiteralText"/>
               </w:rPr>
               <w:t>IncludeTestSuite</w:t>
             </w:r>
+            <w:proofErr w:type="spellEnd"/>
             <w:r>
               <w:t>.  This tag is typically specified once or not at all.</w:t>
             </w:r>
@@ -1589,12 +1824,6 @@
         </w:tc>
       </w:tr>
       <w:tr>
-        <w:tblPrEx>
-          <w:tblCellMar>
-            <w:top w:w="0" w:type="dxa"/>
-            <w:bottom w:w="0" w:type="dxa"/>
-          </w:tblCellMar>
-        </w:tblPrEx>
         <w:trPr>
           <w:jc w:val="center"/>
         </w:trPr>
@@ -1608,25 +1837,29 @@
                 <w:rStyle w:val="RTiSWDocLiteralText"/>
               </w:rPr>
             </w:pPr>
+            <w:proofErr w:type="spellStart"/>
             <w:r>
               <w:rPr>
                 <w:rStyle w:val="RTiSWDocLiteralText"/>
               </w:rPr>
               <w:t>TestResults</w:t>
             </w:r>
-          </w:p>
-          <w:p>
-            <w:pPr>
-              <w:rPr>
-                <w:rStyle w:val="RTiSWDocLiteralText"/>
-              </w:rPr>
-            </w:pPr>
+            <w:proofErr w:type="spellEnd"/>
+          </w:p>
+          <w:p>
+            <w:pPr>
+              <w:rPr>
+                <w:rStyle w:val="RTiSWDocLiteralText"/>
+              </w:rPr>
+            </w:pPr>
+            <w:proofErr w:type="spellStart"/>
             <w:r>
               <w:rPr>
                 <w:rStyle w:val="RTiSWDocLiteralText"/>
               </w:rPr>
               <w:t>TableID</w:t>
             </w:r>
+            <w:proofErr w:type="spellEnd"/>
           </w:p>
         </w:tc>
         <w:tc>
@@ -1637,11 +1870,27 @@
             <w:r>
               <w:t xml:space="preserve">The identifier of an output table to be created.  The table will be passed to the </w:t>
             </w:r>
-            <w:r>
-              <w:rPr>
-                <w:rStyle w:val="RTiSWDocLiteralText"/>
-              </w:rPr>
-              <w:t>StartRegressionTestResultsReport()</w:t>
+            <w:proofErr w:type="spellStart"/>
+            <w:proofErr w:type="gramStart"/>
+            <w:r>
+              <w:rPr>
+                <w:rStyle w:val="RTiSWDocLiteralText"/>
+              </w:rPr>
+              <w:t>StartRegressionTestResultsReport</w:t>
+            </w:r>
+            <w:proofErr w:type="spellEnd"/>
+            <w:r>
+              <w:rPr>
+                <w:rStyle w:val="RTiSWDocLiteralText"/>
+              </w:rPr>
+              <w:t>(</w:t>
+            </w:r>
+            <w:proofErr w:type="gramEnd"/>
+            <w:r>
+              <w:rPr>
+                <w:rStyle w:val="RTiSWDocLiteralText"/>
+              </w:rPr>
+              <w:t>)</w:t>
             </w:r>
             <w:r>
               <w:t xml:space="preserve"> command.</w:t>
@@ -1695,7 +1944,21 @@
         <w:rPr>
           <w:color w:val="000000"/>
         </w:rPr>
-        <w:t xml:space="preserve"> chapter of the TSTool </w:t>
+        <w:t xml:space="preserve"> chapter of the </w:t>
+      </w:r>
+      <w:proofErr w:type="spellStart"/>
+      <w:r>
+        <w:rPr>
+          <w:color w:val="000000"/>
+        </w:rPr>
+        <w:t>TSTool</w:t>
+      </w:r>
+      <w:proofErr w:type="spellEnd"/>
+      <w:r>
+        <w:rPr>
+          <w:color w:val="000000"/>
+        </w:rPr>
+        <w:t xml:space="preserve"> </w:t>
       </w:r>
       <w:r>
         <w:rPr>
@@ -1744,15 +2007,9 @@
         <w:tblLook w:val="0000" w:firstRow="0" w:lastRow="0" w:firstColumn="0" w:lastColumn="0" w:noHBand="0" w:noVBand="0"/>
       </w:tblPr>
       <w:tblGrid>
-        <w:gridCol w:w="9459"/>
+        <w:gridCol w:w="9350"/>
       </w:tblGrid>
       <w:tr>
-        <w:tblPrEx>
-          <w:tblCellMar>
-            <w:top w:w="0" w:type="dxa"/>
-            <w:bottom w:w="0" w:type="dxa"/>
-          </w:tblCellMar>
-        </w:tblPrEx>
         <w:trPr>
           <w:jc w:val="center"/>
         </w:trPr>
@@ -1764,8 +2021,13 @@
             <w:pPr>
               <w:pStyle w:val="PlainText"/>
             </w:pPr>
-            <w:r>
-              <w:t>CreateRegressionTestCommandFile(SearchFolder="..\..\..\commands\general",</w:t>
+            <w:proofErr w:type="gramStart"/>
+            <w:r>
+              <w:t>CreateRegressionTestCommandFile(</w:t>
+            </w:r>
+            <w:proofErr w:type="gramEnd"/>
+            <w:r>
+              <w:t>SearchFolder="..\..\..\commands\general",</w:t>
             </w:r>
           </w:p>
           <w:p>
@@ -1776,12 +2038,20 @@
               <w:t xml:space="preserve">  </w:t>
             </w:r>
             <w:r>
-              <w:t>OutputFile="..\run\RunRegressionTest_commands_general.TSTool",Append=False)</w:t>
+              <w:t>OutputFile="</w:t>
+            </w:r>
+            <w:proofErr w:type="gramStart"/>
+            <w:r>
+              <w:t>..</w:t>
+            </w:r>
+            <w:proofErr w:type="gramEnd"/>
+            <w:r>
+              <w:t>\run\RunRegressionTest_commands_general.TSTool",Append=False)</w:t>
             </w:r>
           </w:p>
         </w:tc>
       </w:tr>
-      <w:bookmarkEnd w:id="0"/>
+      <w:bookmarkEnd w:id="1"/>
     </w:tbl>
     <w:p>
       <w:pPr>
@@ -1794,8 +2064,6 @@
       <w:r>
         <w:br w:type="page"/>
       </w:r>
-      <w:bookmarkStart w:id="1" w:name="_GoBack"/>
-      <w:bookmarkEnd w:id="1"/>
       <w:r>
         <w:lastRenderedPageBreak/>
         <w:t xml:space="preserve">An example of the output file </w:t>
@@ -1862,7 +2130,23 @@
                 <w:sz w:val="12"/>
                 <w:szCs w:val="12"/>
               </w:rPr>
-              <w:t># program:      TSTool 10.20.00 (2013-04-10)</w:t>
+              <w:t xml:space="preserve"># program:      </w:t>
+            </w:r>
+            <w:proofErr w:type="spellStart"/>
+            <w:r>
+              <w:rPr>
+                <w:sz w:val="12"/>
+                <w:szCs w:val="12"/>
+              </w:rPr>
+              <w:t>TSTool</w:t>
+            </w:r>
+            <w:proofErr w:type="spellEnd"/>
+            <w:r>
+              <w:rPr>
+                <w:sz w:val="12"/>
+                <w:szCs w:val="12"/>
+              </w:rPr>
+              <w:t xml:space="preserve"> 10.20.00 (2013-04-10)</w:t>
             </w:r>
           </w:p>
           <w:p>
@@ -1942,8 +2226,17 @@
                 <w:sz w:val="12"/>
                 <w:szCs w:val="12"/>
               </w:rPr>
-              <w:t># command line: TSTool</w:t>
-            </w:r>
+              <w:t xml:space="preserve"># command line: </w:t>
+            </w:r>
+            <w:proofErr w:type="spellStart"/>
+            <w:r>
+              <w:rPr>
+                <w:sz w:val="12"/>
+                <w:szCs w:val="12"/>
+              </w:rPr>
+              <w:t>TSTool</w:t>
+            </w:r>
+            <w:proofErr w:type="spellEnd"/>
           </w:p>
           <w:p>
             <w:pPr>
@@ -1990,7 +2283,39 @@
                 <w:sz w:val="12"/>
                 <w:szCs w:val="12"/>
               </w:rPr>
-              <w:t># Command file regression test report from StartRegressionTestResultsReport() and RunCommands()</w:t>
+              <w:t xml:space="preserve"># Command file regression test report from </w:t>
+            </w:r>
+            <w:proofErr w:type="spellStart"/>
+            <w:r>
+              <w:rPr>
+                <w:sz w:val="12"/>
+                <w:szCs w:val="12"/>
+              </w:rPr>
+              <w:t>StartRegressionTestResultsReport</w:t>
+            </w:r>
+            <w:proofErr w:type="spellEnd"/>
+            <w:r>
+              <w:rPr>
+                <w:sz w:val="12"/>
+                <w:szCs w:val="12"/>
+              </w:rPr>
+              <w:t xml:space="preserve">() and </w:t>
+            </w:r>
+            <w:proofErr w:type="spellStart"/>
+            <w:r>
+              <w:rPr>
+                <w:sz w:val="12"/>
+                <w:szCs w:val="12"/>
+              </w:rPr>
+              <w:t>RunCommands</w:t>
+            </w:r>
+            <w:proofErr w:type="spellEnd"/>
+            <w:r>
+              <w:rPr>
+                <w:sz w:val="12"/>
+                <w:szCs w:val="12"/>
+              </w:rPr>
+              <w:t>()</w:t>
             </w:r>
           </w:p>
           <w:p>
@@ -2054,7 +2379,23 @@
                 <w:sz w:val="12"/>
                 <w:szCs w:val="12"/>
               </w:rPr>
-              <w:t># Num: count of the tests</w:t>
+              <w:t xml:space="preserve"># </w:t>
+            </w:r>
+            <w:proofErr w:type="spellStart"/>
+            <w:r>
+              <w:rPr>
+                <w:sz w:val="12"/>
+                <w:szCs w:val="12"/>
+              </w:rPr>
+              <w:t>Num</w:t>
+            </w:r>
+            <w:proofErr w:type="spellEnd"/>
+            <w:r>
+              <w:rPr>
+                <w:sz w:val="12"/>
+                <w:szCs w:val="12"/>
+              </w:rPr>
+              <w:t>: count of the tests</w:t>
             </w:r>
           </w:p>
           <w:p>
@@ -2228,7 +2569,39 @@
                 <w:sz w:val="12"/>
                 <w:szCs w:val="12"/>
               </w:rPr>
-              <w:t>#    "#@expectedStatus Warning|Failure" comment in command file overrides default.</w:t>
+              <w:t>#    "#@</w:t>
+            </w:r>
+            <w:proofErr w:type="spellStart"/>
+            <w:r>
+              <w:rPr>
+                <w:sz w:val="12"/>
+                <w:szCs w:val="12"/>
+              </w:rPr>
+              <w:t>expectedStatus</w:t>
+            </w:r>
+            <w:proofErr w:type="spellEnd"/>
+            <w:r>
+              <w:rPr>
+                <w:sz w:val="12"/>
+                <w:szCs w:val="12"/>
+              </w:rPr>
+              <w:t xml:space="preserve"> </w:t>
+            </w:r>
+            <w:proofErr w:type="spellStart"/>
+            <w:r>
+              <w:rPr>
+                <w:sz w:val="12"/>
+                <w:szCs w:val="12"/>
+              </w:rPr>
+              <w:t>Warning|Failure</w:t>
+            </w:r>
+            <w:proofErr w:type="spellEnd"/>
+            <w:r>
+              <w:rPr>
+                <w:sz w:val="12"/>
+                <w:szCs w:val="12"/>
+              </w:rPr>
+              <w:t>" comment in command file overrides default.</w:t>
             </w:r>
           </w:p>
           <w:p>
@@ -2260,7 +2633,23 @@
                 <w:sz w:val="12"/>
                 <w:szCs w:val="12"/>
               </w:rPr>
-              <w:t>#    The most severe status (Success|Warning|Failure) for each command file.</w:t>
+              <w:t>#    The most severe status (</w:t>
+            </w:r>
+            <w:proofErr w:type="spellStart"/>
+            <w:r>
+              <w:rPr>
+                <w:sz w:val="12"/>
+                <w:szCs w:val="12"/>
+              </w:rPr>
+              <w:t>Success|Warning|Failure</w:t>
+            </w:r>
+            <w:proofErr w:type="spellEnd"/>
+            <w:r>
+              <w:rPr>
+                <w:sz w:val="12"/>
+                <w:szCs w:val="12"/>
+              </w:rPr>
+              <w:t>) for each command file.</w:t>
             </w:r>
           </w:p>
           <w:p>
@@ -2324,7 +2713,23 @@
                 <w:sz w:val="12"/>
                 <w:szCs w:val="12"/>
               </w:rPr>
-              <w:t># Num|Enabled|Fail  |Status    |Status     |Command File</w:t>
+              <w:t xml:space="preserve"># </w:t>
+            </w:r>
+            <w:proofErr w:type="spellStart"/>
+            <w:r>
+              <w:rPr>
+                <w:sz w:val="12"/>
+                <w:szCs w:val="12"/>
+              </w:rPr>
+              <w:t>Num|Enabled|Fail</w:t>
+            </w:r>
+            <w:proofErr w:type="spellEnd"/>
+            <w:r>
+              <w:rPr>
+                <w:sz w:val="12"/>
+                <w:szCs w:val="12"/>
+              </w:rPr>
+              <w:t xml:space="preserve">  |Status    |Status     |Command File</w:t>
             </w:r>
           </w:p>
           <w:p>
@@ -2448,6 +2853,7 @@
               </w:rPr>
               <w:t xml:space="preserve">    4| </w:t>
             </w:r>
+            <w:proofErr w:type="gramStart"/>
             <w:r>
               <w:rPr>
                 <w:sz w:val="12"/>
@@ -2460,7 +2866,15 @@
                 <w:sz w:val="12"/>
                 <w:szCs w:val="12"/>
               </w:rPr>
-              <w:t xml:space="preserve">  | PASS |SUCCESS   |SUCCESS    |C:\Develop\TSTool_SourceBuild\TSTool\test\regression\commands\general\ARMA\Test_ARMA_Legacy</w:t>
+              <w:t xml:space="preserve">  |</w:t>
+            </w:r>
+            <w:proofErr w:type="gramEnd"/>
+            <w:r>
+              <w:rPr>
+                <w:sz w:val="12"/>
+                <w:szCs w:val="12"/>
+              </w:rPr>
+              <w:t xml:space="preserve"> PASS |SUCCESS   |SUCCESS    |C:\Develop\TSTool_SourceBuild\TSTool\test\regression\commands\general\ARMA\Test_ARMA_Legacy</w:t>
             </w:r>
             <w:r>
               <w:rPr>
@@ -2681,6 +3095,8 @@
     <w:r>
       <w:t xml:space="preserve">Command Reference – </w:t>
     </w:r>
+    <w:proofErr w:type="spellStart"/>
+    <w:proofErr w:type="gramStart"/>
     <w:r>
       <w:t>Create</w:t>
     </w:r>
@@ -2690,8 +3106,13 @@
     <w:r>
       <w:t>CommandFile</w:t>
     </w:r>
+    <w:proofErr w:type="spellEnd"/>
     <w:r>
-      <w:t xml:space="preserve">() - </w:t>
+      <w:t>(</w:t>
+    </w:r>
+    <w:proofErr w:type="gramEnd"/>
+    <w:r>
+      <w:t xml:space="preserve">) - </w:t>
     </w:r>
     <w:r>
       <w:fldChar w:fldCharType="begin"/>
@@ -2730,11 +3151,18 @@
     <w:r>
       <w:t xml:space="preserve">Command Reference – </w:t>
     </w:r>
+    <w:proofErr w:type="spellStart"/>
+    <w:proofErr w:type="gramStart"/>
     <w:r>
       <w:t>CreateRegressionTestCommandFile</w:t>
     </w:r>
+    <w:proofErr w:type="spellEnd"/>
     <w:r>
-      <w:t xml:space="preserve">() - </w:t>
+      <w:t>(</w:t>
+    </w:r>
+    <w:proofErr w:type="gramEnd"/>
+    <w:r>
+      <w:t xml:space="preserve">) - </w:t>
     </w:r>
     <w:r>
       <w:fldChar w:fldCharType="begin"/>
@@ -2774,6 +3202,8 @@
     <w:r>
       <w:t xml:space="preserve">ence – </w:t>
     </w:r>
+    <w:proofErr w:type="spellStart"/>
+    <w:proofErr w:type="gramStart"/>
     <w:r>
       <w:t>Create</w:t>
     </w:r>
@@ -2783,8 +3213,13 @@
     <w:r>
       <w:t>CommandFile</w:t>
     </w:r>
+    <w:proofErr w:type="spellEnd"/>
     <w:r>
-      <w:t xml:space="preserve">() - </w:t>
+      <w:t>(</w:t>
+    </w:r>
+    <w:proofErr w:type="gramEnd"/>
+    <w:r>
+      <w:t xml:space="preserve">) - </w:t>
     </w:r>
     <w:r>
       <w:fldChar w:fldCharType="begin"/>
@@ -2833,6 +3268,8 @@
     <w:pPr>
       <w:pStyle w:val="RTiSWDocHeader"/>
     </w:pPr>
+    <w:proofErr w:type="spellStart"/>
+    <w:proofErr w:type="gramStart"/>
     <w:r>
       <w:t>Create</w:t>
     </w:r>
@@ -2842,15 +3279,27 @@
     <w:r>
       <w:t>CommandFile</w:t>
     </w:r>
+    <w:proofErr w:type="spellEnd"/>
     <w:r>
-      <w:t>() Command</w:t>
+      <w:t>(</w:t>
+    </w:r>
+    <w:proofErr w:type="gramEnd"/>
+    <w:r>
+      <w:t>) Command</w:t>
     </w:r>
     <w:r>
       <w:tab/>
     </w:r>
     <w:r>
       <w:tab/>
-      <w:t>TSTool Documentation</w:t>
+    </w:r>
+    <w:proofErr w:type="spellStart"/>
+    <w:r>
+      <w:t>TSTool</w:t>
+    </w:r>
+    <w:proofErr w:type="spellEnd"/>
+    <w:r>
+      <w:t xml:space="preserve"> Documentation</w:t>
     </w:r>
   </w:p>
 </w:hdr>
@@ -2870,12 +3319,21 @@
         <w:sz w:val="20"/>
       </w:rPr>
     </w:pPr>
+    <w:proofErr w:type="spellStart"/>
     <w:r>
       <w:rPr>
         <w:rStyle w:val="RTiSWDocHeaderChar"/>
         <w:sz w:val="20"/>
       </w:rPr>
-      <w:t>TSTool Documentation</w:t>
+      <w:t>TSTool</w:t>
+    </w:r>
+    <w:proofErr w:type="spellEnd"/>
+    <w:r>
+      <w:rPr>
+        <w:rStyle w:val="RTiSWDocHeaderChar"/>
+        <w:sz w:val="20"/>
+      </w:rPr>
+      <w:t xml:space="preserve"> Documentation</w:t>
     </w:r>
     <w:r>
       <w:rPr>
@@ -2883,6 +3341,8 @@
       </w:rPr>
       <w:tab/>
     </w:r>
+    <w:proofErr w:type="spellStart"/>
+    <w:proofErr w:type="gramStart"/>
     <w:r>
       <w:rPr>
         <w:rStyle w:val="RTiSWDocHeaderChar"/>
@@ -2890,12 +3350,21 @@
       </w:rPr>
       <w:t>CreateRegressionTestCommandFile</w:t>
     </w:r>
+    <w:proofErr w:type="spellEnd"/>
     <w:r>
       <w:rPr>
         <w:rStyle w:val="RTiSWDocHeaderChar"/>
         <w:sz w:val="20"/>
       </w:rPr>
-      <w:t>() Command</w:t>
+      <w:t>(</w:t>
+    </w:r>
+    <w:proofErr w:type="gramEnd"/>
+    <w:r>
+      <w:rPr>
+        <w:rStyle w:val="RTiSWDocHeaderChar"/>
+        <w:sz w:val="20"/>
+      </w:rPr>
+      <w:t>) Command</w:t>
     </w:r>
   </w:p>
 </w:hdr>
@@ -2916,7 +3385,7 @@
 
 <file path=word/numbering.xml><?xml version="1.0" encoding="utf-8"?>
 <w:numbering xmlns:wpc="http://schemas.microsoft.com/office/word/2010/wordprocessingCanvas" xmlns:mc="http://schemas.openxmlformats.org/markup-compatibility/2006" xmlns:o="urn:schemas-microsoft-com:office:office" xmlns:r="http://schemas.openxmlformats.org/officeDocument/2006/relationships" xmlns:m="http://schemas.openxmlformats.org/officeDocument/2006/math" xmlns:v="urn:schemas-microsoft-com:vml" xmlns:wp14="http://schemas.microsoft.com/office/word/2010/wordprocessingDrawing" xmlns:wp="http://schemas.openxmlformats.org/drawingml/2006/wordprocessingDrawing" xmlns:w10="urn:schemas-microsoft-com:office:word" xmlns:w="http://schemas.openxmlformats.org/wordprocessingml/2006/main" xmlns:w14="http://schemas.microsoft.com/office/word/2010/wordml" xmlns:w15="http://schemas.microsoft.com/office/word/2012/wordml" xmlns:wpg="http://schemas.microsoft.com/office/word/2010/wordprocessingGroup" xmlns:wpi="http://schemas.microsoft.com/office/word/2010/wordprocessingInk" xmlns:wne="http://schemas.microsoft.com/office/word/2006/wordml" xmlns:wps="http://schemas.microsoft.com/office/word/2010/wordprocessingShape" mc:Ignorable="w14 w15 wp14">
-  <w:abstractNum w:abstractNumId="0">
+  <w:abstractNum w:abstractNumId="0" w15:restartNumberingAfterBreak="0">
     <w:nsid w:val="FFFFFF7C"/>
     <w:multiLevelType w:val="singleLevel"/>
     <w:tmpl w:val="3ECC933A"/>
@@ -2934,7 +3403,7 @@
       </w:pPr>
     </w:lvl>
   </w:abstractNum>
-  <w:abstractNum w:abstractNumId="1">
+  <w:abstractNum w:abstractNumId="1" w15:restartNumberingAfterBreak="0">
     <w:nsid w:val="FFFFFF7D"/>
     <w:multiLevelType w:val="singleLevel"/>
     <w:tmpl w:val="7E9A7422"/>
@@ -2952,7 +3421,7 @@
       </w:pPr>
     </w:lvl>
   </w:abstractNum>
-  <w:abstractNum w:abstractNumId="2">
+  <w:abstractNum w:abstractNumId="2" w15:restartNumberingAfterBreak="0">
     <w:nsid w:val="FFFFFF7E"/>
     <w:multiLevelType w:val="singleLevel"/>
     <w:tmpl w:val="923EBCE8"/>
@@ -2970,7 +3439,7 @@
       </w:pPr>
     </w:lvl>
   </w:abstractNum>
-  <w:abstractNum w:abstractNumId="3">
+  <w:abstractNum w:abstractNumId="3" w15:restartNumberingAfterBreak="0">
     <w:nsid w:val="FFFFFF7F"/>
     <w:multiLevelType w:val="singleLevel"/>
     <w:tmpl w:val="4E4E917E"/>
@@ -2988,7 +3457,7 @@
       </w:pPr>
     </w:lvl>
   </w:abstractNum>
-  <w:abstractNum w:abstractNumId="4">
+  <w:abstractNum w:abstractNumId="4" w15:restartNumberingAfterBreak="0">
     <w:nsid w:val="FFFFFF80"/>
     <w:multiLevelType w:val="singleLevel"/>
     <w:tmpl w:val="7ADA5CAA"/>
@@ -3009,7 +3478,7 @@
       </w:rPr>
     </w:lvl>
   </w:abstractNum>
-  <w:abstractNum w:abstractNumId="5">
+  <w:abstractNum w:abstractNumId="5" w15:restartNumberingAfterBreak="0">
     <w:nsid w:val="FFFFFF81"/>
     <w:multiLevelType w:val="singleLevel"/>
     <w:tmpl w:val="B53E828E"/>
@@ -3030,7 +3499,7 @@
       </w:rPr>
     </w:lvl>
   </w:abstractNum>
-  <w:abstractNum w:abstractNumId="6">
+  <w:abstractNum w:abstractNumId="6" w15:restartNumberingAfterBreak="0">
     <w:nsid w:val="FFFFFF82"/>
     <w:multiLevelType w:val="singleLevel"/>
     <w:tmpl w:val="6AFA6F12"/>
@@ -3051,7 +3520,7 @@
       </w:rPr>
     </w:lvl>
   </w:abstractNum>
-  <w:abstractNum w:abstractNumId="7">
+  <w:abstractNum w:abstractNumId="7" w15:restartNumberingAfterBreak="0">
     <w:nsid w:val="FFFFFF83"/>
     <w:multiLevelType w:val="singleLevel"/>
     <w:tmpl w:val="1424E932"/>
@@ -3072,7 +3541,7 @@
       </w:rPr>
     </w:lvl>
   </w:abstractNum>
-  <w:abstractNum w:abstractNumId="8">
+  <w:abstractNum w:abstractNumId="8" w15:restartNumberingAfterBreak="0">
     <w:nsid w:val="FFFFFF88"/>
     <w:multiLevelType w:val="singleLevel"/>
     <w:tmpl w:val="BE72BF3E"/>
@@ -3090,7 +3559,7 @@
       </w:pPr>
     </w:lvl>
   </w:abstractNum>
-  <w:abstractNum w:abstractNumId="9">
+  <w:abstractNum w:abstractNumId="9" w15:restartNumberingAfterBreak="0">
     <w:nsid w:val="FFFFFF89"/>
     <w:multiLevelType w:val="singleLevel"/>
     <w:tmpl w:val="D7A6A47E"/>
@@ -3111,7 +3580,7 @@
       </w:rPr>
     </w:lvl>
   </w:abstractNum>
-  <w:abstractNum w:abstractNumId="10">
+  <w:abstractNum w:abstractNumId="10" w15:restartNumberingAfterBreak="0">
     <w:nsid w:val="205A58CB"/>
     <w:multiLevelType w:val="hybridMultilevel"/>
     <w:tmpl w:val="7BBEB2DE"/>
@@ -3315,6 +3784,50 @@
     <w:lsdException w:name="Subtitle" w:qFormat="1"/>
     <w:lsdException w:name="Strong" w:qFormat="1"/>
     <w:lsdException w:name="Emphasis" w:qFormat="1"/>
+    <w:lsdException w:name="Normal Table" w:semiHidden="1" w:unhideWhenUsed="1"/>
+    <w:lsdException w:name="Table Simple 1" w:semiHidden="1" w:unhideWhenUsed="1"/>
+    <w:lsdException w:name="Table Simple 2" w:semiHidden="1" w:unhideWhenUsed="1"/>
+    <w:lsdException w:name="Table Simple 3" w:semiHidden="1" w:unhideWhenUsed="1"/>
+    <w:lsdException w:name="Table Classic 1" w:semiHidden="1" w:unhideWhenUsed="1"/>
+    <w:lsdException w:name="Table Classic 2" w:semiHidden="1" w:unhideWhenUsed="1"/>
+    <w:lsdException w:name="Table Classic 3" w:semiHidden="1" w:unhideWhenUsed="1"/>
+    <w:lsdException w:name="Table Classic 4" w:semiHidden="1" w:unhideWhenUsed="1"/>
+    <w:lsdException w:name="Table Colorful 1" w:semiHidden="1" w:unhideWhenUsed="1"/>
+    <w:lsdException w:name="Table Colorful 2" w:semiHidden="1" w:unhideWhenUsed="1"/>
+    <w:lsdException w:name="Table Colorful 3" w:semiHidden="1" w:unhideWhenUsed="1"/>
+    <w:lsdException w:name="Table Columns 1" w:semiHidden="1" w:unhideWhenUsed="1"/>
+    <w:lsdException w:name="Table Columns 2" w:semiHidden="1" w:unhideWhenUsed="1"/>
+    <w:lsdException w:name="Table Columns 3" w:semiHidden="1" w:unhideWhenUsed="1"/>
+    <w:lsdException w:name="Table Columns 4" w:semiHidden="1" w:unhideWhenUsed="1"/>
+    <w:lsdException w:name="Table Columns 5" w:semiHidden="1" w:unhideWhenUsed="1"/>
+    <w:lsdException w:name="Table Grid 1" w:semiHidden="1" w:unhideWhenUsed="1"/>
+    <w:lsdException w:name="Table Grid 2" w:semiHidden="1" w:unhideWhenUsed="1"/>
+    <w:lsdException w:name="Table Grid 3" w:semiHidden="1" w:unhideWhenUsed="1"/>
+    <w:lsdException w:name="Table Grid 4" w:semiHidden="1" w:unhideWhenUsed="1"/>
+    <w:lsdException w:name="Table Grid 5" w:semiHidden="1" w:unhideWhenUsed="1"/>
+    <w:lsdException w:name="Table Grid 6" w:semiHidden="1" w:unhideWhenUsed="1"/>
+    <w:lsdException w:name="Table Grid 7" w:semiHidden="1" w:unhideWhenUsed="1"/>
+    <w:lsdException w:name="Table Grid 8" w:semiHidden="1" w:unhideWhenUsed="1"/>
+    <w:lsdException w:name="Table List 1" w:semiHidden="1" w:unhideWhenUsed="1"/>
+    <w:lsdException w:name="Table List 2" w:semiHidden="1" w:unhideWhenUsed="1"/>
+    <w:lsdException w:name="Table List 3" w:semiHidden="1" w:unhideWhenUsed="1"/>
+    <w:lsdException w:name="Table List 4" w:semiHidden="1" w:unhideWhenUsed="1"/>
+    <w:lsdException w:name="Table List 5" w:semiHidden="1" w:unhideWhenUsed="1"/>
+    <w:lsdException w:name="Table List 6" w:semiHidden="1" w:unhideWhenUsed="1"/>
+    <w:lsdException w:name="Table List 7" w:semiHidden="1" w:unhideWhenUsed="1"/>
+    <w:lsdException w:name="Table List 8" w:semiHidden="1" w:unhideWhenUsed="1"/>
+    <w:lsdException w:name="Table 3D effects 1" w:semiHidden="1" w:unhideWhenUsed="1"/>
+    <w:lsdException w:name="Table 3D effects 2" w:semiHidden="1" w:unhideWhenUsed="1"/>
+    <w:lsdException w:name="Table 3D effects 3" w:semiHidden="1" w:unhideWhenUsed="1"/>
+    <w:lsdException w:name="Table Contemporary" w:semiHidden="1" w:unhideWhenUsed="1"/>
+    <w:lsdException w:name="Table Elegant" w:semiHidden="1" w:unhideWhenUsed="1"/>
+    <w:lsdException w:name="Table Professional" w:semiHidden="1" w:unhideWhenUsed="1"/>
+    <w:lsdException w:name="Table Subtle 1" w:semiHidden="1" w:unhideWhenUsed="1"/>
+    <w:lsdException w:name="Table Subtle 2" w:semiHidden="1" w:unhideWhenUsed="1"/>
+    <w:lsdException w:name="Table Web 1" w:semiHidden="1" w:unhideWhenUsed="1"/>
+    <w:lsdException w:name="Table Web 2" w:semiHidden="1" w:unhideWhenUsed="1"/>
+    <w:lsdException w:name="Table Web 3" w:semiHidden="1" w:unhideWhenUsed="1"/>
+    <w:lsdException w:name="Table Theme" w:semiHidden="1" w:unhideWhenUsed="1"/>
     <w:lsdException w:name="Placeholder Text" w:semiHidden="1" w:uiPriority="99"/>
     <w:lsdException w:name="No Spacing" w:uiPriority="1" w:qFormat="1"/>
     <w:lsdException w:name="Light Shading" w:uiPriority="60"/>
@@ -3663,11 +4176,15 @@
   </w:style>
   <w:style w:type="character" w:default="1" w:styleId="DefaultParagraphFont">
     <w:name w:val="Default Paragraph Font"/>
+    <w:uiPriority w:val="1"/>
     <w:semiHidden/>
+    <w:unhideWhenUsed/>
   </w:style>
   <w:style w:type="table" w:default="1" w:styleId="TableNormal">
     <w:name w:val="Normal Table"/>
+    <w:uiPriority w:val="99"/>
     <w:semiHidden/>
+    <w:unhideWhenUsed/>
     <w:tblPr>
       <w:tblInd w:w="0" w:type="dxa"/>
       <w:tblCellMar>
@@ -3680,7 +4197,9 @@
   </w:style>
   <w:style w:type="numbering" w:default="1" w:styleId="NoList">
     <w:name w:val="No List"/>
+    <w:uiPriority w:val="99"/>
     <w:semiHidden/>
+    <w:unhideWhenUsed/>
   </w:style>
   <w:style w:type="paragraph" w:customStyle="1" w:styleId="RTiSWDocChapterSubtitle">
     <w:name w:val="RTi SW Doc Chapter Subtitle"/>

</xml_diff>